<commit_message>
update logboek en technisch ontwerp
</commit_message>
<xml_diff>
--- a/Documentatie/Logboek.docx
+++ b/Documentatie/Logboek.docx
@@ -2447,10 +2447,7 @@
           </w:tcPr>
           <w:p>
             <w:r>
-              <w:t xml:space="preserve">Vandaag de eerste 2 </w:t>
-            </w:r>
-            <w:r>
-              <w:t xml:space="preserve">User Interface Designs (High </w:t>
+              <w:t xml:space="preserve">Vandaag de eerste 2 User Interface Designs (High </w:t>
             </w:r>
             <w:proofErr w:type="spellStart"/>
             <w:r>
@@ -2466,10 +2463,7 @@
             </w:r>
             <w:proofErr w:type="spellEnd"/>
             <w:r>
-              <w:t>)</w:t>
-            </w:r>
-            <w:r>
-              <w:t xml:space="preserve"> gemaakt en</w:t>
+              <w:t>) gemaakt en</w:t>
             </w:r>
             <w:r>
               <w:t xml:space="preserve"> afgerond, we moeten alleen nog de </w:t>
@@ -2574,13 +2568,35 @@
           <w:tcPr>
             <w:tcW w:w="3190" w:type="dxa"/>
           </w:tcPr>
-          <w:p/>
+          <w:p>
+            <w:r>
+              <w:t xml:space="preserve">De Activity </w:t>
+            </w:r>
+            <w:proofErr w:type="spellStart"/>
+            <w:r>
+              <w:t>Diagram’s</w:t>
+            </w:r>
+            <w:proofErr w:type="spellEnd"/>
+            <w:r>
+              <w:t xml:space="preserve"> zijn afgemaakt. Het configuratieoverzicht is ook af. </w:t>
+            </w:r>
+          </w:p>
         </w:tc>
         <w:tc>
           <w:tcPr>
             <w:tcW w:w="3921" w:type="dxa"/>
           </w:tcPr>
-          <w:p/>
+          <w:p>
+            <w:r>
+              <w:t xml:space="preserve">Morgen gaan we het </w:t>
+            </w:r>
+            <w:r>
+              <w:t>technisch</w:t>
+            </w:r>
+            <w:r>
+              <w:t xml:space="preserve"> ontwerp af maken en beginnen aan de takenverdeling en planning voor de ontwikkeling van het project.</w:t>
+            </w:r>
+          </w:p>
         </w:tc>
       </w:tr>
     </w:tbl>

</xml_diff>